<commit_message>
Java MySQL docs 公司改动
</commit_message>
<xml_diff>
--- a/Git/Git 学到的都是自己的.docx
+++ b/Git/Git 学到的都是自己的.docx
@@ -2663,8 +2663,6 @@
         </w:rPr>
         <w:t>-a：显示本地版本库以及远程版本库所有分支</w:t>
       </w:r>
-      <w:bookmarkStart w:id="0" w:name="_GoBack"/>
-      <w:bookmarkEnd w:id="0"/>
     </w:p>
     <w:p>
       <w:pPr>
@@ -2931,6 +2929,99 @@
             </a:graphic>
           </wp:inline>
         </w:drawing>
+      </w:r>
+    </w:p>
+    <w:p>
+      <w:pPr>
+        <w:pStyle w:val="3"/>
+        <w:rPr>
+          <w:rFonts w:hint="eastAsia"/>
+          <w:lang w:val="en-US" w:eastAsia="zh-CN"/>
+        </w:rPr>
+      </w:pPr>
+      <w:r>
+        <w:rPr>
+          <w:rFonts w:hint="eastAsia"/>
+          <w:lang w:val="en-US" w:eastAsia="zh-CN"/>
+        </w:rPr>
+        <w:t>2.24 git stash</w:t>
+      </w:r>
+    </w:p>
+    <w:p>
+      <w:pPr>
+        <w:ind w:firstLine="420" w:firstLineChars="0"/>
+        <w:rPr>
+          <w:rFonts w:hint="eastAsia"/>
+          <w:lang w:val="en-US" w:eastAsia="zh-CN"/>
+        </w:rPr>
+      </w:pPr>
+      <w:r>
+        <w:rPr>
+          <w:rFonts w:hint="eastAsia"/>
+          <w:lang w:val="en-US" w:eastAsia="zh-CN"/>
+        </w:rPr>
+        <w:t>原文链接：</w:t>
+      </w:r>
+      <w:r>
+        <w:rPr>
+          <w:rFonts w:hint="eastAsia"/>
+          <w:lang w:val="en-US" w:eastAsia="zh-CN"/>
+        </w:rPr>
+        <w:fldChar w:fldCharType="begin"/>
+      </w:r>
+      <w:r>
+        <w:rPr>
+          <w:rFonts w:hint="eastAsia"/>
+          <w:lang w:val="en-US" w:eastAsia="zh-CN"/>
+        </w:rPr>
+        <w:instrText xml:space="preserve"> HYPERLINK "https://blog.csdn.net/daguanjia11/article/details/73810577" </w:instrText>
+      </w:r>
+      <w:r>
+        <w:rPr>
+          <w:rFonts w:hint="eastAsia"/>
+          <w:lang w:val="en-US" w:eastAsia="zh-CN"/>
+        </w:rPr>
+        <w:fldChar w:fldCharType="separate"/>
+      </w:r>
+      <w:r>
+        <w:rPr>
+          <w:rStyle w:val="10"/>
+          <w:rFonts w:hint="eastAsia"/>
+          <w:lang w:val="en-US" w:eastAsia="zh-CN"/>
+        </w:rPr>
+        <w:t>https://blog.csdn.net/daguanjia11/article/details/73810577</w:t>
+      </w:r>
+      <w:r>
+        <w:rPr>
+          <w:rFonts w:hint="eastAsia"/>
+          <w:lang w:val="en-US" w:eastAsia="zh-CN"/>
+        </w:rPr>
+        <w:fldChar w:fldCharType="end"/>
+      </w:r>
+    </w:p>
+    <w:p>
+      <w:pPr>
+        <w:ind w:firstLine="420" w:firstLineChars="0"/>
+        <w:rPr>
+          <w:rFonts w:hint="eastAsia"/>
+          <w:lang w:val="en-US" w:eastAsia="zh-CN"/>
+        </w:rPr>
+      </w:pPr>
+      <w:r>
+        <w:rPr>
+          <w:rFonts w:hint="eastAsia"/>
+          <w:lang w:val="en-US" w:eastAsia="zh-CN"/>
+        </w:rPr>
+        <w:t>stash是储藏的意思，stash会将工作区和暂存区的改动保存到一个堆栈中，stash命令执行后git status会发现工作区是干净的。使用git stash pop可以将堆栈中保存的工作区和暂存区的改动还原到工作区和暂存区</w:t>
+      </w:r>
+      <w:bookmarkStart w:id="0" w:name="_GoBack"/>
+      <w:bookmarkEnd w:id="0"/>
+      <w:r>
+        <w:rPr>
+          <w:rFonts w:hint="eastAsia"/>
+          <w:lang w:val="en-US" w:eastAsia="zh-CN"/>
+        </w:rPr>
+        <w:t>。</w:t>
       </w:r>
     </w:p>
     <w:p>
@@ -4268,7 +4359,7 @@
     <w:unhideWhenUsed/>
     <w:uiPriority w:val="1"/>
   </w:style>
-  <w:style w:type="table" w:default="1" w:styleId="10">
+  <w:style w:type="table" w:default="1" w:styleId="11">
     <w:name w:val="Normal Table"/>
     <w:semiHidden/>
     <w:unhideWhenUsed/>
@@ -4287,7 +4378,7 @@
   <w:style w:type="paragraph" w:styleId="5">
     <w:name w:val="Document Map"/>
     <w:basedOn w:val="1"/>
-    <w:link w:val="12"/>
+    <w:link w:val="13"/>
     <w:uiPriority w:val="0"/>
     <w:rPr>
       <w:rFonts w:ascii="宋体" w:eastAsia="宋体"/>
@@ -4298,7 +4389,7 @@
   <w:style w:type="paragraph" w:styleId="6">
     <w:name w:val="Balloon Text"/>
     <w:basedOn w:val="1"/>
-    <w:link w:val="11"/>
+    <w:link w:val="12"/>
     <w:uiPriority w:val="0"/>
     <w:rPr>
       <w:sz w:val="18"/>
@@ -4308,7 +4399,7 @@
   <w:style w:type="paragraph" w:styleId="7">
     <w:name w:val="footer"/>
     <w:basedOn w:val="1"/>
-    <w:link w:val="14"/>
+    <w:link w:val="15"/>
     <w:uiPriority w:val="0"/>
     <w:pPr>
       <w:tabs>
@@ -4326,7 +4417,7 @@
   <w:style w:type="paragraph" w:styleId="8">
     <w:name w:val="header"/>
     <w:basedOn w:val="1"/>
-    <w:link w:val="13"/>
+    <w:link w:val="14"/>
     <w:uiPriority w:val="0"/>
     <w:pPr>
       <w:pBdr>
@@ -4344,7 +4435,16 @@
       <w:szCs w:val="18"/>
     </w:rPr>
   </w:style>
-  <w:style w:type="character" w:customStyle="1" w:styleId="11">
+  <w:style w:type="character" w:styleId="10">
+    <w:name w:val="Hyperlink"/>
+    <w:basedOn w:val="9"/>
+    <w:uiPriority w:val="0"/>
+    <w:rPr>
+      <w:color w:val="0000FF"/>
+      <w:u w:val="single"/>
+    </w:rPr>
+  </w:style>
+  <w:style w:type="character" w:customStyle="1" w:styleId="12">
     <w:name w:val="批注框文本 Char"/>
     <w:basedOn w:val="9"/>
     <w:link w:val="6"/>
@@ -4355,7 +4455,7 @@
       <w:szCs w:val="18"/>
     </w:rPr>
   </w:style>
-  <w:style w:type="character" w:customStyle="1" w:styleId="12">
+  <w:style w:type="character" w:customStyle="1" w:styleId="13">
     <w:name w:val="文档结构图 Char"/>
     <w:basedOn w:val="9"/>
     <w:link w:val="5"/>
@@ -4367,7 +4467,7 @@
       <w:szCs w:val="18"/>
     </w:rPr>
   </w:style>
-  <w:style w:type="character" w:customStyle="1" w:styleId="13">
+  <w:style w:type="character" w:customStyle="1" w:styleId="14">
     <w:name w:val="页眉 Char"/>
     <w:basedOn w:val="9"/>
     <w:link w:val="8"/>
@@ -4378,7 +4478,7 @@
       <w:szCs w:val="18"/>
     </w:rPr>
   </w:style>
-  <w:style w:type="character" w:customStyle="1" w:styleId="14">
+  <w:style w:type="character" w:customStyle="1" w:styleId="15">
     <w:name w:val="页脚 Char"/>
     <w:basedOn w:val="9"/>
     <w:link w:val="7"/>

</xml_diff>